<commit_message>
uml start at tdd
</commit_message>
<xml_diff>
--- a/TDD/test driven development for embedded C by james greening read.docx
+++ b/TDD/test driven development for embedded C by james greening read.docx
@@ -205,6 +205,9 @@
     </w:p>
     <w:p>
       <w:pPr>
+        <w:pBdr>
+          <w:bottom w:val="single" w:sz="6" w:space="1" w:color="auto"/>
+        </w:pBdr>
         <w:rPr>
           <w:sz w:val="24"/>
           <w:szCs w:val="24"/>
@@ -291,6 +294,768 @@
           <w:szCs w:val="24"/>
         </w:rPr>
       </w:pPr>
+    </w:p>
+    <w:p>
+      <w:pPr>
+        <w:rPr>
+          <w:sz w:val="24"/>
+          <w:szCs w:val="24"/>
+        </w:rPr>
+      </w:pPr>
+      <w:hyperlink r:id="rId5" w:history="1">
+        <w:r>
+          <w:rPr>
+            <w:rStyle w:val="Hyperlink"/>
+            <w:sz w:val="24"/>
+            <w:szCs w:val="24"/>
+          </w:rPr>
+          <w:t>https://vimeo.com/131194135</w:t>
+        </w:r>
+      </w:hyperlink>
+      <w:r>
+        <w:rPr>
+          <w:sz w:val="24"/>
+          <w:szCs w:val="24"/>
+        </w:rPr>
+        <w:t xml:space="preserve"> </w:t>
+      </w:r>
+    </w:p>
+    <w:p>
+      <w:pPr>
+        <w:shd w:val="clear" w:color="auto" w:fill="FFFFFF"/>
+        <w:spacing w:before="100" w:beforeAutospacing="1" w:after="100" w:afterAutospacing="1" w:line="240" w:lineRule="auto"/>
+        <w:outlineLvl w:val="0"/>
+        <w:rPr>
+          <w:rFonts w:ascii="Helvetica" w:eastAsia="Times New Roman" w:hAnsi="Helvetica" w:cs="Times New Roman"/>
+          <w:b/>
+          <w:bCs/>
+          <w:color w:val="40545C"/>
+          <w:kern w:val="36"/>
+          <w:sz w:val="48"/>
+          <w:szCs w:val="48"/>
+        </w:rPr>
+      </w:pPr>
+      <w:r>
+        <w:rPr>
+          <w:rFonts w:ascii="Helvetica" w:eastAsia="Times New Roman" w:hAnsi="Helvetica" w:cs="Times New Roman"/>
+          <w:b/>
+          <w:bCs/>
+          <w:color w:val="40545C"/>
+          <w:kern w:val="36"/>
+          <w:sz w:val="48"/>
+          <w:szCs w:val="48"/>
+        </w:rPr>
+        <w:t xml:space="preserve">Faking and Mocking Legacy Embedded C - James </w:t>
+      </w:r>
+      <w:proofErr w:type="spellStart"/>
+      <w:r>
+        <w:rPr>
+          <w:rFonts w:ascii="Helvetica" w:eastAsia="Times New Roman" w:hAnsi="Helvetica" w:cs="Times New Roman"/>
+          <w:b/>
+          <w:bCs/>
+          <w:color w:val="40545C"/>
+          <w:kern w:val="36"/>
+          <w:sz w:val="48"/>
+          <w:szCs w:val="48"/>
+        </w:rPr>
+        <w:t>Grenning</w:t>
+      </w:r>
+      <w:proofErr w:type="spellEnd"/>
+    </w:p>
+    <w:p>
+      <w:pPr>
+        <w:rPr>
+          <w:sz w:val="24"/>
+          <w:szCs w:val="24"/>
+        </w:rPr>
+      </w:pPr>
+      <w:r>
+        <w:rPr>
+          <w:sz w:val="24"/>
+          <w:szCs w:val="24"/>
+        </w:rPr>
+        <w:t xml:space="preserve"> </w:t>
+      </w:r>
+    </w:p>
+    <w:p>
+      <w:pPr>
+        <w:rPr>
+          <w:sz w:val="24"/>
+          <w:szCs w:val="24"/>
+        </w:rPr>
+      </w:pPr>
+      <w:r>
+        <w:rPr>
+          <w:sz w:val="24"/>
+          <w:szCs w:val="24"/>
+        </w:rPr>
+        <w:t xml:space="preserve">Kinds of test doubles </w:t>
+      </w:r>
+    </w:p>
+    <w:p>
+      <w:pPr>
+        <w:pStyle w:val="ListParagraph"/>
+        <w:numPr>
+          <w:ilvl w:val="0"/>
+          <w:numId w:val="3"/>
+        </w:numPr>
+        <w:rPr>
+          <w:sz w:val="24"/>
+          <w:szCs w:val="24"/>
+        </w:rPr>
+      </w:pPr>
+      <w:r>
+        <w:rPr>
+          <w:sz w:val="24"/>
+          <w:szCs w:val="24"/>
+        </w:rPr>
+        <w:t xml:space="preserve">Fakes </w:t>
+      </w:r>
+    </w:p>
+    <w:p>
+      <w:pPr>
+        <w:pStyle w:val="ListParagraph"/>
+        <w:numPr>
+          <w:ilvl w:val="0"/>
+          <w:numId w:val="3"/>
+        </w:numPr>
+        <w:rPr>
+          <w:sz w:val="24"/>
+          <w:szCs w:val="24"/>
+        </w:rPr>
+      </w:pPr>
+      <w:r>
+        <w:rPr>
+          <w:sz w:val="24"/>
+          <w:szCs w:val="24"/>
+        </w:rPr>
+        <w:t>Spy</w:t>
+      </w:r>
+    </w:p>
+    <w:p>
+      <w:pPr>
+        <w:pStyle w:val="ListParagraph"/>
+        <w:numPr>
+          <w:ilvl w:val="0"/>
+          <w:numId w:val="3"/>
+        </w:numPr>
+        <w:rPr>
+          <w:sz w:val="24"/>
+          <w:szCs w:val="24"/>
+        </w:rPr>
+      </w:pPr>
+      <w:r>
+        <w:rPr>
+          <w:sz w:val="24"/>
+          <w:szCs w:val="24"/>
+        </w:rPr>
+        <w:t>Null object</w:t>
+      </w:r>
+    </w:p>
+    <w:p>
+      <w:pPr>
+        <w:pStyle w:val="ListParagraph"/>
+        <w:numPr>
+          <w:ilvl w:val="0"/>
+          <w:numId w:val="3"/>
+        </w:numPr>
+        <w:rPr>
+          <w:sz w:val="24"/>
+          <w:szCs w:val="24"/>
+        </w:rPr>
+      </w:pPr>
+      <w:r>
+        <w:rPr>
+          <w:sz w:val="24"/>
+          <w:szCs w:val="24"/>
+        </w:rPr>
+        <w:t xml:space="preserve">Exploding fakes </w:t>
+      </w:r>
+    </w:p>
+    <w:p>
+      <w:pPr>
+        <w:pStyle w:val="ListParagraph"/>
+        <w:numPr>
+          <w:ilvl w:val="0"/>
+          <w:numId w:val="3"/>
+        </w:numPr>
+        <w:rPr>
+          <w:sz w:val="24"/>
+          <w:szCs w:val="24"/>
+        </w:rPr>
+      </w:pPr>
+      <w:r>
+        <w:rPr>
+          <w:sz w:val="24"/>
+          <w:szCs w:val="24"/>
+        </w:rPr>
+        <w:t xml:space="preserve">Mock object </w:t>
+      </w:r>
+    </w:p>
+    <w:p>
+      <w:pPr>
+        <w:pStyle w:val="ListParagraph"/>
+        <w:numPr>
+          <w:ilvl w:val="0"/>
+          <w:numId w:val="3"/>
+        </w:numPr>
+        <w:rPr>
+          <w:sz w:val="24"/>
+          <w:szCs w:val="24"/>
+        </w:rPr>
+      </w:pPr>
+      <w:r>
+        <w:rPr>
+          <w:sz w:val="24"/>
+          <w:szCs w:val="24"/>
+        </w:rPr>
+        <w:t xml:space="preserve">Others </w:t>
+      </w:r>
+    </w:p>
+    <w:p>
+      <w:pPr>
+        <w:rPr>
+          <w:sz w:val="24"/>
+          <w:szCs w:val="24"/>
+        </w:rPr>
+      </w:pPr>
+    </w:p>
+    <w:p>
+      <w:pPr>
+        <w:rPr>
+          <w:sz w:val="24"/>
+          <w:szCs w:val="24"/>
+        </w:rPr>
+      </w:pPr>
+      <w:r>
+        <w:rPr>
+          <w:sz w:val="24"/>
+          <w:szCs w:val="24"/>
+        </w:rPr>
+        <w:t xml:space="preserve">When must you use test </w:t>
+      </w:r>
+      <w:proofErr w:type="gramStart"/>
+      <w:r>
+        <w:rPr>
+          <w:sz w:val="24"/>
+          <w:szCs w:val="24"/>
+        </w:rPr>
+        <w:t>doubles ?</w:t>
+      </w:r>
+      <w:proofErr w:type="gramEnd"/>
+      <w:r>
+        <w:rPr>
+          <w:sz w:val="24"/>
+          <w:szCs w:val="24"/>
+        </w:rPr>
+        <w:t xml:space="preserve"> </w:t>
+      </w:r>
+    </w:p>
+    <w:p>
+      <w:pPr>
+        <w:pStyle w:val="ListParagraph"/>
+        <w:numPr>
+          <w:ilvl w:val="0"/>
+          <w:numId w:val="2"/>
+        </w:numPr>
+        <w:rPr>
+          <w:sz w:val="24"/>
+          <w:szCs w:val="24"/>
+        </w:rPr>
+      </w:pPr>
+      <w:r>
+        <w:rPr>
+          <w:sz w:val="24"/>
+          <w:szCs w:val="24"/>
+        </w:rPr>
+        <w:t xml:space="preserve">When the code under test cannot be conveniently tested with real collaborators </w:t>
+      </w:r>
+    </w:p>
+    <w:p>
+      <w:pPr>
+        <w:pStyle w:val="ListParagraph"/>
+        <w:numPr>
+          <w:ilvl w:val="0"/>
+          <w:numId w:val="2"/>
+        </w:numPr>
+        <w:rPr>
+          <w:sz w:val="24"/>
+          <w:szCs w:val="24"/>
+        </w:rPr>
+      </w:pPr>
+      <w:r>
+        <w:rPr>
+          <w:sz w:val="24"/>
+          <w:szCs w:val="24"/>
+        </w:rPr>
+        <w:t xml:space="preserve">When manual verification is needed (printed output, user interaction) </w:t>
+      </w:r>
+    </w:p>
+    <w:p>
+      <w:pPr>
+        <w:pStyle w:val="ListParagraph"/>
+        <w:numPr>
+          <w:ilvl w:val="0"/>
+          <w:numId w:val="2"/>
+        </w:numPr>
+        <w:rPr>
+          <w:sz w:val="24"/>
+          <w:szCs w:val="24"/>
+        </w:rPr>
+      </w:pPr>
+      <w:r>
+        <w:rPr>
+          <w:sz w:val="24"/>
+          <w:szCs w:val="24"/>
+        </w:rPr>
+        <w:t xml:space="preserve">User Interface ( use model view controller ) </w:t>
+      </w:r>
+    </w:p>
+    <w:p>
+      <w:pPr>
+        <w:pStyle w:val="ListParagraph"/>
+        <w:numPr>
+          <w:ilvl w:val="0"/>
+          <w:numId w:val="2"/>
+        </w:numPr>
+        <w:rPr>
+          <w:sz w:val="24"/>
+          <w:szCs w:val="24"/>
+        </w:rPr>
+      </w:pPr>
+      <w:r>
+        <w:rPr>
+          <w:sz w:val="24"/>
+          <w:szCs w:val="24"/>
+        </w:rPr>
+        <w:t xml:space="preserve">Database </w:t>
+      </w:r>
+    </w:p>
+    <w:p>
+      <w:pPr>
+        <w:pStyle w:val="ListParagraph"/>
+        <w:numPr>
+          <w:ilvl w:val="0"/>
+          <w:numId w:val="2"/>
+        </w:numPr>
+        <w:rPr>
+          <w:sz w:val="24"/>
+          <w:szCs w:val="24"/>
+        </w:rPr>
+      </w:pPr>
+      <w:r>
+        <w:rPr>
+          <w:sz w:val="24"/>
+          <w:szCs w:val="24"/>
+        </w:rPr>
+        <w:t xml:space="preserve">When the results change (Time, random events) </w:t>
+      </w:r>
+    </w:p>
+    <w:p>
+      <w:pPr>
+        <w:pStyle w:val="ListParagraph"/>
+        <w:numPr>
+          <w:ilvl w:val="0"/>
+          <w:numId w:val="2"/>
+        </w:numPr>
+        <w:rPr>
+          <w:sz w:val="24"/>
+          <w:szCs w:val="24"/>
+        </w:rPr>
+      </w:pPr>
+      <w:r>
+        <w:rPr>
+          <w:sz w:val="24"/>
+          <w:szCs w:val="24"/>
+        </w:rPr>
+        <w:t xml:space="preserve">When failures need to be simulated ( Network down ) </w:t>
+      </w:r>
+    </w:p>
+    <w:p>
+      <w:pPr>
+        <w:pStyle w:val="ListParagraph"/>
+        <w:numPr>
+          <w:ilvl w:val="0"/>
+          <w:numId w:val="2"/>
+        </w:numPr>
+        <w:rPr>
+          <w:sz w:val="24"/>
+          <w:szCs w:val="24"/>
+        </w:rPr>
+      </w:pPr>
+      <w:r>
+        <w:rPr>
+          <w:sz w:val="24"/>
+          <w:szCs w:val="24"/>
+        </w:rPr>
+        <w:t xml:space="preserve">Operating system calls, file system calls </w:t>
+      </w:r>
+    </w:p>
+    <w:p>
+      <w:pPr>
+        <w:pStyle w:val="ListParagraph"/>
+        <w:numPr>
+          <w:ilvl w:val="0"/>
+          <w:numId w:val="2"/>
+        </w:numPr>
+        <w:rPr>
+          <w:sz w:val="24"/>
+          <w:szCs w:val="24"/>
+        </w:rPr>
+      </w:pPr>
+      <w:r>
+        <w:rPr>
+          <w:sz w:val="24"/>
+          <w:szCs w:val="24"/>
+        </w:rPr>
+        <w:t xml:space="preserve">Special Hardware Interaction </w:t>
+      </w:r>
+    </w:p>
+    <w:p>
+      <w:pPr>
+        <w:rPr>
+          <w:sz w:val="24"/>
+          <w:szCs w:val="24"/>
+        </w:rPr>
+      </w:pPr>
+      <w:r>
+        <w:rPr>
+          <w:sz w:val="24"/>
+          <w:szCs w:val="24"/>
+        </w:rPr>
+        <w:lastRenderedPageBreak/>
+        <w:t xml:space="preserve">Let’s </w:t>
+      </w:r>
+      <w:r>
+        <w:rPr>
+          <w:sz w:val="24"/>
+          <w:szCs w:val="24"/>
+        </w:rPr>
+        <w:t xml:space="preserve">say </w:t>
+      </w:r>
+      <w:r>
+        <w:rPr>
+          <w:sz w:val="24"/>
+          <w:szCs w:val="24"/>
+        </w:rPr>
+        <w:t xml:space="preserve">our </w:t>
+      </w:r>
+      <w:r>
+        <w:rPr>
+          <w:sz w:val="24"/>
+          <w:szCs w:val="24"/>
+        </w:rPr>
+        <w:t>end</w:t>
+      </w:r>
+      <w:r>
+        <w:rPr>
+          <w:sz w:val="24"/>
+          <w:szCs w:val="24"/>
+        </w:rPr>
+        <w:t xml:space="preserve"> code is </w:t>
+      </w:r>
+      <w:r>
+        <w:rPr>
+          <w:sz w:val="24"/>
+          <w:szCs w:val="24"/>
+        </w:rPr>
+        <w:t>a Light Scheduler. It uses Light Controller &amp; Time Service also</w:t>
+      </w:r>
+    </w:p>
+    <w:p>
+      <w:pPr>
+        <w:rPr>
+          <w:sz w:val="24"/>
+          <w:szCs w:val="24"/>
+        </w:rPr>
+      </w:pPr>
+      <w:r>
+        <w:rPr>
+          <w:sz w:val="24"/>
+          <w:szCs w:val="24"/>
+        </w:rPr>
+        <w:t xml:space="preserve">Light Controller uses </w:t>
+      </w:r>
+    </w:p>
+    <w:p>
+      <w:pPr>
+        <w:rPr>
+          <w:sz w:val="24"/>
+          <w:szCs w:val="24"/>
+        </w:rPr>
+      </w:pPr>
+      <w:r>
+        <w:rPr>
+          <w:sz w:val="24"/>
+          <w:szCs w:val="24"/>
+        </w:rPr>
+        <w:t>/** UML pic</w:t>
+      </w:r>
+    </w:p>
+    <w:p>
+      <w:pPr>
+        <w:rPr>
+          <w:sz w:val="24"/>
+          <w:szCs w:val="24"/>
+        </w:rPr>
+      </w:pPr>
+      <w:r>
+        <w:rPr>
+          <w:sz w:val="24"/>
+          <w:szCs w:val="24"/>
+        </w:rPr>
+        <w:t>**/</w:t>
+      </w:r>
+    </w:p>
+    <w:p>
+      <w:pPr>
+        <w:rPr>
+          <w:sz w:val="24"/>
+          <w:szCs w:val="24"/>
+        </w:rPr>
+      </w:pPr>
+    </w:p>
+    <w:p>
+      <w:pPr>
+        <w:rPr>
+          <w:sz w:val="24"/>
+          <w:szCs w:val="24"/>
+        </w:rPr>
+      </w:pPr>
+    </w:p>
+    <w:p>
+      <w:pPr>
+        <w:rPr>
+          <w:color w:val="FF0000"/>
+          <w:sz w:val="24"/>
+          <w:szCs w:val="24"/>
+        </w:rPr>
+      </w:pPr>
+      <w:r>
+        <w:rPr>
+          <w:color w:val="FF0000"/>
+          <w:sz w:val="24"/>
+          <w:szCs w:val="24"/>
+        </w:rPr>
+        <w:t xml:space="preserve">Inheritance = Base class: child class = is A relationship </w:t>
+      </w:r>
+      <w:r>
+        <w:rPr>
+          <w:color w:val="FF0000"/>
+          <w:sz w:val="24"/>
+          <w:szCs w:val="24"/>
+        </w:rPr>
+        <w:t xml:space="preserve">= generalization </w:t>
+      </w:r>
+      <w:r>
+        <w:rPr>
+          <w:color w:val="FF0000"/>
+          <w:sz w:val="24"/>
+          <w:szCs w:val="24"/>
+        </w:rPr>
+        <w:t>= extends</w:t>
+      </w:r>
+    </w:p>
+    <w:p>
+      <w:pPr>
+        <w:rPr>
+          <w:color w:val="0070C0"/>
+          <w:sz w:val="24"/>
+          <w:szCs w:val="24"/>
+        </w:rPr>
+      </w:pPr>
+      <w:r>
+        <w:rPr>
+          <w:color w:val="0070C0"/>
+          <w:sz w:val="24"/>
+          <w:szCs w:val="24"/>
+        </w:rPr>
+        <w:t xml:space="preserve">Child class can override functions of the Base class </w:t>
+      </w:r>
+    </w:p>
+    <w:p>
+      <w:pPr>
+        <w:rPr>
+          <w:color w:val="0070C0"/>
+          <w:sz w:val="24"/>
+          <w:szCs w:val="24"/>
+        </w:rPr>
+      </w:pPr>
+      <w:r>
+        <w:rPr>
+          <w:color w:val="0070C0"/>
+          <w:sz w:val="24"/>
+          <w:szCs w:val="24"/>
+        </w:rPr>
+        <w:t xml:space="preserve">If a Function of a class is virtual </w:t>
+      </w:r>
+    </w:p>
+    <w:p>
+      <w:pPr>
+        <w:rPr>
+          <w:color w:val="0070C0"/>
+          <w:sz w:val="24"/>
+          <w:szCs w:val="24"/>
+        </w:rPr>
+      </w:pPr>
+      <w:r>
+        <w:rPr>
+          <w:color w:val="0070C0"/>
+          <w:sz w:val="24"/>
+          <w:szCs w:val="24"/>
+        </w:rPr>
+        <w:t xml:space="preserve">If a function of a base class is made pure virtual function then the class becomes Abstract Class then that function must be </w:t>
+      </w:r>
+      <w:r>
+        <w:rPr>
+          <w:color w:val="0070C0"/>
+          <w:sz w:val="24"/>
+          <w:szCs w:val="24"/>
+        </w:rPr>
+        <w:t xml:space="preserve">override in the child </w:t>
+      </w:r>
+      <w:r>
+        <w:rPr>
+          <w:color w:val="0070C0"/>
+          <w:sz w:val="24"/>
+          <w:szCs w:val="24"/>
+        </w:rPr>
+        <w:t xml:space="preserve">class. </w:t>
+      </w:r>
+      <w:r>
+        <w:rPr>
+          <w:color w:val="0070C0"/>
+          <w:sz w:val="24"/>
+          <w:szCs w:val="24"/>
+        </w:rPr>
+        <w:t xml:space="preserve"> = implements </w:t>
+      </w:r>
+    </w:p>
+    <w:p>
+      <w:pPr>
+        <w:rPr>
+          <w:sz w:val="24"/>
+          <w:szCs w:val="24"/>
+        </w:rPr>
+      </w:pPr>
+    </w:p>
+    <w:p>
+      <w:pPr>
+        <w:rPr>
+          <w:color w:val="00B050"/>
+          <w:sz w:val="24"/>
+          <w:szCs w:val="24"/>
+        </w:rPr>
+      </w:pPr>
+      <w:r>
+        <w:rPr>
+          <w:color w:val="00B050"/>
+          <w:sz w:val="24"/>
+          <w:szCs w:val="24"/>
+        </w:rPr>
+        <w:t>Class A {</w:t>
+      </w:r>
+    </w:p>
+    <w:p>
+      <w:pPr>
+        <w:rPr>
+          <w:color w:val="00B050"/>
+          <w:sz w:val="24"/>
+          <w:szCs w:val="24"/>
+        </w:rPr>
+      </w:pPr>
+      <w:r>
+        <w:rPr>
+          <w:color w:val="00B050"/>
+          <w:sz w:val="24"/>
+          <w:szCs w:val="24"/>
+        </w:rPr>
+        <w:t xml:space="preserve">B </w:t>
+      </w:r>
+      <w:proofErr w:type="spellStart"/>
+      <w:r>
+        <w:rPr>
+          <w:color w:val="00B050"/>
+          <w:sz w:val="24"/>
+          <w:szCs w:val="24"/>
+        </w:rPr>
+        <w:t>b</w:t>
+      </w:r>
+      <w:proofErr w:type="spellEnd"/>
+      <w:r>
+        <w:rPr>
+          <w:color w:val="00B050"/>
+          <w:sz w:val="24"/>
+          <w:szCs w:val="24"/>
+        </w:rPr>
+        <w:t xml:space="preserve">; </w:t>
+      </w:r>
+    </w:p>
+    <w:p>
+      <w:pPr>
+        <w:rPr>
+          <w:color w:val="00B050"/>
+          <w:sz w:val="24"/>
+          <w:szCs w:val="24"/>
+        </w:rPr>
+      </w:pPr>
+      <w:r>
+        <w:rPr>
+          <w:color w:val="00B050"/>
+          <w:sz w:val="24"/>
+          <w:szCs w:val="24"/>
+        </w:rPr>
+        <w:t>}</w:t>
+      </w:r>
+    </w:p>
+    <w:p>
+      <w:pPr>
+        <w:rPr>
+          <w:color w:val="00B050"/>
+          <w:sz w:val="24"/>
+          <w:szCs w:val="24"/>
+        </w:rPr>
+      </w:pPr>
+      <w:r>
+        <w:rPr>
+          <w:color w:val="00B050"/>
+          <w:sz w:val="24"/>
+          <w:szCs w:val="24"/>
+        </w:rPr>
+        <w:t xml:space="preserve">If a class has other class type </w:t>
+      </w:r>
+      <w:r>
+        <w:rPr>
+          <w:color w:val="00B050"/>
+          <w:sz w:val="24"/>
+          <w:szCs w:val="24"/>
+        </w:rPr>
+        <w:t>variables as memb</w:t>
+      </w:r>
+      <w:r>
+        <w:rPr>
+          <w:color w:val="00B050"/>
+          <w:sz w:val="24"/>
+          <w:szCs w:val="24"/>
+        </w:rPr>
+        <w:t>e</w:t>
+      </w:r>
+      <w:r>
+        <w:rPr>
+          <w:color w:val="00B050"/>
+          <w:sz w:val="24"/>
+          <w:szCs w:val="24"/>
+        </w:rPr>
+        <w:t>r</w:t>
+      </w:r>
+      <w:r>
+        <w:rPr>
+          <w:color w:val="00B050"/>
+          <w:sz w:val="24"/>
+          <w:szCs w:val="24"/>
+        </w:rPr>
+        <w:t xml:space="preserve">s then this relationship is called Aggregation = has a relationship </w:t>
+      </w:r>
       <w:bookmarkStart w:id="0" w:name="_GoBack"/>
       <w:bookmarkEnd w:id="0"/>
     </w:p>
@@ -304,6 +1069,7 @@
     </w:p>
     <w:p>
       <w:pPr>
+        <w:pStyle w:val="ListParagraph"/>
         <w:rPr>
           <w:sz w:val="24"/>
           <w:szCs w:val="24"/>
@@ -323,6 +1089,205 @@
 <file path=word/numbering.xml><?xml version="1.0" encoding="utf-8"?>
 <w:numbering xmlns:wpc="http://schemas.microsoft.com/office/word/2010/wordprocessingCanvas" xmlns:mc="http://schemas.openxmlformats.org/markup-compatibility/2006" xmlns:o="urn:schemas-microsoft-com:office:office" xmlns:r="http://schemas.openxmlformats.org/officeDocument/2006/relationships" xmlns:m="http://schemas.openxmlformats.org/officeDocument/2006/math" xmlns:v="urn:schemas-microsoft-com:vml" xmlns:wp14="http://schemas.microsoft.com/office/word/2010/wordprocessingDrawing" xmlns:wp="http://schemas.openxmlformats.org/drawingml/2006/wordprocessingDrawing" xmlns:w10="urn:schemas-microsoft-com:office:word" xmlns:w="http://schemas.openxmlformats.org/wordprocessingml/2006/main" xmlns:w14="http://schemas.microsoft.com/office/word/2010/wordml" xmlns:w15="http://schemas.microsoft.com/office/word/2012/wordml" xmlns:wpg="http://schemas.microsoft.com/office/word/2010/wordprocessingGroup" xmlns:wpi="http://schemas.microsoft.com/office/word/2010/wordprocessingInk" xmlns:wne="http://schemas.microsoft.com/office/word/2006/wordml" xmlns:wps="http://schemas.microsoft.com/office/word/2010/wordprocessingShape" mc:Ignorable="w14 w15 wp14">
   <w:abstractNum w:abstractNumId="0">
+    <w:nsid w:val="10343CF6"/>
+    <w:multiLevelType w:val="hybridMultilevel"/>
+    <w:tmpl w:val="DABE6038"/>
+    <w:lvl w:ilvl="0" w:tplc="0409000F">
+      <w:start w:val="1"/>
+      <w:numFmt w:val="decimal"/>
+      <w:lvlText w:val="%1."/>
+      <w:lvlJc w:val="left"/>
+      <w:pPr>
+        <w:ind w:left="720" w:hanging="360"/>
+      </w:pPr>
+    </w:lvl>
+    <w:lvl w:ilvl="1" w:tplc="04090019" w:tentative="1">
+      <w:start w:val="1"/>
+      <w:numFmt w:val="lowerLetter"/>
+      <w:lvlText w:val="%2."/>
+      <w:lvlJc w:val="left"/>
+      <w:pPr>
+        <w:ind w:left="1440" w:hanging="360"/>
+      </w:pPr>
+    </w:lvl>
+    <w:lvl w:ilvl="2" w:tplc="0409001B" w:tentative="1">
+      <w:start w:val="1"/>
+      <w:numFmt w:val="lowerRoman"/>
+      <w:lvlText w:val="%3."/>
+      <w:lvlJc w:val="right"/>
+      <w:pPr>
+        <w:ind w:left="2160" w:hanging="180"/>
+      </w:pPr>
+    </w:lvl>
+    <w:lvl w:ilvl="3" w:tplc="0409000F" w:tentative="1">
+      <w:start w:val="1"/>
+      <w:numFmt w:val="decimal"/>
+      <w:lvlText w:val="%4."/>
+      <w:lvlJc w:val="left"/>
+      <w:pPr>
+        <w:ind w:left="2880" w:hanging="360"/>
+      </w:pPr>
+    </w:lvl>
+    <w:lvl w:ilvl="4" w:tplc="04090019" w:tentative="1">
+      <w:start w:val="1"/>
+      <w:numFmt w:val="lowerLetter"/>
+      <w:lvlText w:val="%5."/>
+      <w:lvlJc w:val="left"/>
+      <w:pPr>
+        <w:ind w:left="3600" w:hanging="360"/>
+      </w:pPr>
+    </w:lvl>
+    <w:lvl w:ilvl="5" w:tplc="0409001B" w:tentative="1">
+      <w:start w:val="1"/>
+      <w:numFmt w:val="lowerRoman"/>
+      <w:lvlText w:val="%6."/>
+      <w:lvlJc w:val="right"/>
+      <w:pPr>
+        <w:ind w:left="4320" w:hanging="180"/>
+      </w:pPr>
+    </w:lvl>
+    <w:lvl w:ilvl="6" w:tplc="0409000F" w:tentative="1">
+      <w:start w:val="1"/>
+      <w:numFmt w:val="decimal"/>
+      <w:lvlText w:val="%7."/>
+      <w:lvlJc w:val="left"/>
+      <w:pPr>
+        <w:ind w:left="5040" w:hanging="360"/>
+      </w:pPr>
+    </w:lvl>
+    <w:lvl w:ilvl="7" w:tplc="04090019" w:tentative="1">
+      <w:start w:val="1"/>
+      <w:numFmt w:val="lowerLetter"/>
+      <w:lvlText w:val="%8."/>
+      <w:lvlJc w:val="left"/>
+      <w:pPr>
+        <w:ind w:left="5760" w:hanging="360"/>
+      </w:pPr>
+    </w:lvl>
+    <w:lvl w:ilvl="8" w:tplc="0409001B" w:tentative="1">
+      <w:start w:val="1"/>
+      <w:numFmt w:val="lowerRoman"/>
+      <w:lvlText w:val="%9."/>
+      <w:lvlJc w:val="right"/>
+      <w:pPr>
+        <w:ind w:left="6480" w:hanging="180"/>
+      </w:pPr>
+    </w:lvl>
+  </w:abstractNum>
+  <w:abstractNum w:abstractNumId="1">
+    <w:nsid w:val="1A130D2E"/>
+    <w:multiLevelType w:val="hybridMultilevel"/>
+    <w:tmpl w:val="A170CF68"/>
+    <w:lvl w:ilvl="0" w:tplc="04090001">
+      <w:start w:val="1"/>
+      <w:numFmt w:val="bullet"/>
+      <w:lvlText w:val=""/>
+      <w:lvlJc w:val="left"/>
+      <w:pPr>
+        <w:ind w:left="720" w:hanging="360"/>
+      </w:pPr>
+      <w:rPr>
+        <w:rFonts w:ascii="Symbol" w:hAnsi="Symbol" w:hint="default"/>
+      </w:rPr>
+    </w:lvl>
+    <w:lvl w:ilvl="1" w:tplc="04090003" w:tentative="1">
+      <w:start w:val="1"/>
+      <w:numFmt w:val="bullet"/>
+      <w:lvlText w:val="o"/>
+      <w:lvlJc w:val="left"/>
+      <w:pPr>
+        <w:ind w:left="1440" w:hanging="360"/>
+      </w:pPr>
+      <w:rPr>
+        <w:rFonts w:ascii="Courier New" w:hAnsi="Courier New" w:cs="Courier New" w:hint="default"/>
+      </w:rPr>
+    </w:lvl>
+    <w:lvl w:ilvl="2" w:tplc="04090005" w:tentative="1">
+      <w:start w:val="1"/>
+      <w:numFmt w:val="bullet"/>
+      <w:lvlText w:val=""/>
+      <w:lvlJc w:val="left"/>
+      <w:pPr>
+        <w:ind w:left="2160" w:hanging="360"/>
+      </w:pPr>
+      <w:rPr>
+        <w:rFonts w:ascii="Wingdings" w:hAnsi="Wingdings" w:hint="default"/>
+      </w:rPr>
+    </w:lvl>
+    <w:lvl w:ilvl="3" w:tplc="04090001" w:tentative="1">
+      <w:start w:val="1"/>
+      <w:numFmt w:val="bullet"/>
+      <w:lvlText w:val=""/>
+      <w:lvlJc w:val="left"/>
+      <w:pPr>
+        <w:ind w:left="2880" w:hanging="360"/>
+      </w:pPr>
+      <w:rPr>
+        <w:rFonts w:ascii="Symbol" w:hAnsi="Symbol" w:hint="default"/>
+      </w:rPr>
+    </w:lvl>
+    <w:lvl w:ilvl="4" w:tplc="04090003" w:tentative="1">
+      <w:start w:val="1"/>
+      <w:numFmt w:val="bullet"/>
+      <w:lvlText w:val="o"/>
+      <w:lvlJc w:val="left"/>
+      <w:pPr>
+        <w:ind w:left="3600" w:hanging="360"/>
+      </w:pPr>
+      <w:rPr>
+        <w:rFonts w:ascii="Courier New" w:hAnsi="Courier New" w:cs="Courier New" w:hint="default"/>
+      </w:rPr>
+    </w:lvl>
+    <w:lvl w:ilvl="5" w:tplc="04090005" w:tentative="1">
+      <w:start w:val="1"/>
+      <w:numFmt w:val="bullet"/>
+      <w:lvlText w:val=""/>
+      <w:lvlJc w:val="left"/>
+      <w:pPr>
+        <w:ind w:left="4320" w:hanging="360"/>
+      </w:pPr>
+      <w:rPr>
+        <w:rFonts w:ascii="Wingdings" w:hAnsi="Wingdings" w:hint="default"/>
+      </w:rPr>
+    </w:lvl>
+    <w:lvl w:ilvl="6" w:tplc="04090001" w:tentative="1">
+      <w:start w:val="1"/>
+      <w:numFmt w:val="bullet"/>
+      <w:lvlText w:val=""/>
+      <w:lvlJc w:val="left"/>
+      <w:pPr>
+        <w:ind w:left="5040" w:hanging="360"/>
+      </w:pPr>
+      <w:rPr>
+        <w:rFonts w:ascii="Symbol" w:hAnsi="Symbol" w:hint="default"/>
+      </w:rPr>
+    </w:lvl>
+    <w:lvl w:ilvl="7" w:tplc="04090003" w:tentative="1">
+      <w:start w:val="1"/>
+      <w:numFmt w:val="bullet"/>
+      <w:lvlText w:val="o"/>
+      <w:lvlJc w:val="left"/>
+      <w:pPr>
+        <w:ind w:left="5760" w:hanging="360"/>
+      </w:pPr>
+      <w:rPr>
+        <w:rFonts w:ascii="Courier New" w:hAnsi="Courier New" w:cs="Courier New" w:hint="default"/>
+      </w:rPr>
+    </w:lvl>
+    <w:lvl w:ilvl="8" w:tplc="04090005" w:tentative="1">
+      <w:start w:val="1"/>
+      <w:numFmt w:val="bullet"/>
+      <w:lvlText w:val=""/>
+      <w:lvlJc w:val="left"/>
+      <w:pPr>
+        <w:ind w:left="6480" w:hanging="360"/>
+      </w:pPr>
+      <w:rPr>
+        <w:rFonts w:ascii="Wingdings" w:hAnsi="Wingdings" w:hint="default"/>
+      </w:rPr>
+    </w:lvl>
+  </w:abstractNum>
+  <w:abstractNum w:abstractNumId="2">
     <w:nsid w:val="68D91CFF"/>
     <w:multiLevelType w:val="hybridMultilevel"/>
     <w:tmpl w:val="100C0570"/>
@@ -436,7 +1401,13 @@
     </w:lvl>
   </w:abstractNum>
   <w:num w:numId="1">
+    <w:abstractNumId w:val="2"/>
+  </w:num>
+  <w:num w:numId="2">
     <w:abstractNumId w:val="0"/>
+  </w:num>
+  <w:num w:numId="3">
+    <w:abstractNumId w:val="1"/>
   </w:num>
 </w:numbering>
 </file>
@@ -835,6 +1806,26 @@
     <w:name w:val="Normal"/>
     <w:qFormat/>
   </w:style>
+  <w:style w:type="paragraph" w:styleId="Heading1">
+    <w:name w:val="heading 1"/>
+    <w:basedOn w:val="Normal"/>
+    <w:link w:val="Heading1Char"/>
+    <w:uiPriority w:val="9"/>
+    <w:qFormat/>
+    <w:rsid w:val="0088681F"/>
+    <w:pPr>
+      <w:spacing w:before="100" w:beforeAutospacing="1" w:after="100" w:afterAutospacing="1" w:line="240" w:lineRule="auto"/>
+      <w:outlineLvl w:val="0"/>
+    </w:pPr>
+    <w:rPr>
+      <w:rFonts w:ascii="Times New Roman" w:eastAsia="Times New Roman" w:hAnsi="Times New Roman" w:cs="Times New Roman"/>
+      <w:b/>
+      <w:bCs/>
+      <w:kern w:val="36"/>
+      <w:sz w:val="48"/>
+      <w:szCs w:val="48"/>
+    </w:rPr>
+  </w:style>
   <w:style w:type="character" w:default="1" w:styleId="DefaultParagraphFont">
     <w:name w:val="Default Paragraph Font"/>
     <w:uiPriority w:val="1"/>
@@ -886,6 +1877,32 @@
       <w:color w:val="000000"/>
       <w:sz w:val="20"/>
       <w:szCs w:val="20"/>
+    </w:rPr>
+  </w:style>
+  <w:style w:type="character" w:styleId="Hyperlink">
+    <w:name w:val="Hyperlink"/>
+    <w:basedOn w:val="DefaultParagraphFont"/>
+    <w:uiPriority w:val="99"/>
+    <w:unhideWhenUsed/>
+    <w:rsid w:val="0088681F"/>
+    <w:rPr>
+      <w:color w:val="0563C1" w:themeColor="hyperlink"/>
+      <w:u w:val="single"/>
+    </w:rPr>
+  </w:style>
+  <w:style w:type="character" w:customStyle="1" w:styleId="Heading1Char">
+    <w:name w:val="Heading 1 Char"/>
+    <w:basedOn w:val="DefaultParagraphFont"/>
+    <w:link w:val="Heading1"/>
+    <w:uiPriority w:val="9"/>
+    <w:rsid w:val="0088681F"/>
+    <w:rPr>
+      <w:rFonts w:ascii="Times New Roman" w:eastAsia="Times New Roman" w:hAnsi="Times New Roman" w:cs="Times New Roman"/>
+      <w:b/>
+      <w:bCs/>
+      <w:kern w:val="36"/>
+      <w:sz w:val="48"/>
+      <w:szCs w:val="48"/>
     </w:rPr>
   </w:style>
 </w:styles>

</xml_diff>

<commit_message>
tdd ongoing james book
</commit_message>
<xml_diff>
--- a/TDD/test driven development for embedded C by james greening read.docx
+++ b/TDD/test driven development for embedded C by james greening read.docx
@@ -1395,26 +1395,543 @@
           <w:szCs w:val="24"/>
         </w:rPr>
       </w:pPr>
+      <w:r>
+        <w:rPr>
+          <w:sz w:val="24"/>
+          <w:szCs w:val="24"/>
+        </w:rPr>
+        <w:t xml:space="preserve">Well too hard </w:t>
+      </w:r>
+      <w:r>
+        <w:rPr>
+          <w:sz w:val="24"/>
+          <w:szCs w:val="24"/>
+        </w:rPr>
+        <w:sym w:font="Wingdings" w:char="F04C"/>
+      </w:r>
+      <w:r>
+        <w:rPr>
+          <w:sz w:val="24"/>
+          <w:szCs w:val="24"/>
+        </w:rPr>
+        <w:t xml:space="preserve"> switching back to </w:t>
+      </w:r>
+      <w:proofErr w:type="spellStart"/>
+      <w:r>
+        <w:rPr>
+          <w:sz w:val="24"/>
+          <w:szCs w:val="24"/>
+        </w:rPr>
+        <w:t>jame’s</w:t>
+      </w:r>
+      <w:proofErr w:type="spellEnd"/>
+      <w:r>
+        <w:rPr>
+          <w:sz w:val="24"/>
+          <w:szCs w:val="24"/>
+        </w:rPr>
+        <w:t xml:space="preserve"> book</w:t>
+      </w:r>
+    </w:p>
+    <w:p>
+      <w:pPr>
+        <w:rPr>
+          <w:sz w:val="24"/>
+          <w:szCs w:val="24"/>
+        </w:rPr>
+      </w:pPr>
+      <w:r>
+        <w:rPr>
+          <w:sz w:val="24"/>
+          <w:szCs w:val="24"/>
+        </w:rPr>
+        <w:t xml:space="preserve">The embedded TDD cycle has 4 stages: </w:t>
+      </w:r>
     </w:p>
     <w:p>
       <w:pPr>
         <w:pStyle w:val="ListParagraph"/>
-        <w:rPr>
-          <w:sz w:val="24"/>
-          <w:szCs w:val="24"/>
-        </w:rPr>
-      </w:pPr>
+        <w:numPr>
+          <w:ilvl w:val="0"/>
+          <w:numId w:val="4"/>
+        </w:numPr>
+        <w:rPr>
+          <w:sz w:val="24"/>
+          <w:szCs w:val="24"/>
+        </w:rPr>
+      </w:pPr>
+      <w:r>
+        <w:rPr>
+          <w:b/>
+          <w:i/>
+          <w:sz w:val="24"/>
+          <w:szCs w:val="24"/>
+        </w:rPr>
+        <w:t xml:space="preserve">TDD </w:t>
+      </w:r>
+      <w:proofErr w:type="spellStart"/>
+      <w:r>
+        <w:rPr>
+          <w:b/>
+          <w:i/>
+          <w:sz w:val="24"/>
+          <w:szCs w:val="24"/>
+        </w:rPr>
+        <w:t>microcycle</w:t>
+      </w:r>
+      <w:proofErr w:type="spellEnd"/>
+      <w:r>
+        <w:rPr>
+          <w:b/>
+          <w:i/>
+          <w:sz w:val="24"/>
+          <w:szCs w:val="24"/>
+        </w:rPr>
+        <w:t xml:space="preserve"> :</w:t>
+      </w:r>
+      <w:r>
+        <w:rPr>
+          <w:sz w:val="24"/>
+          <w:szCs w:val="24"/>
+        </w:rPr>
+        <w:t xml:space="preserve"> write code test it on the host development system </w:t>
+      </w:r>
     </w:p>
     <w:p>
       <w:pPr>
         <w:pStyle w:val="ListParagraph"/>
-        <w:rPr>
-          <w:sz w:val="24"/>
-          <w:szCs w:val="24"/>
-        </w:rPr>
-      </w:pPr>
+        <w:numPr>
+          <w:ilvl w:val="0"/>
+          <w:numId w:val="4"/>
+        </w:numPr>
+        <w:rPr>
+          <w:sz w:val="24"/>
+          <w:szCs w:val="24"/>
+        </w:rPr>
+      </w:pPr>
+      <w:r>
+        <w:rPr>
+          <w:b/>
+          <w:i/>
+          <w:sz w:val="24"/>
+          <w:szCs w:val="24"/>
+        </w:rPr>
+        <w:t>Compiler Compatibility check:</w:t>
+      </w:r>
+      <w:r>
+        <w:rPr>
+          <w:sz w:val="24"/>
+          <w:szCs w:val="24"/>
+        </w:rPr>
+        <w:t xml:space="preserve"> periodically compile for the target to check compatibility </w:t>
+      </w:r>
+    </w:p>
+    <w:p>
+      <w:pPr>
+        <w:pStyle w:val="ListParagraph"/>
+        <w:numPr>
+          <w:ilvl w:val="0"/>
+          <w:numId w:val="4"/>
+        </w:numPr>
+        <w:rPr>
+          <w:b/>
+          <w:i/>
+          <w:sz w:val="24"/>
+          <w:szCs w:val="24"/>
+        </w:rPr>
+      </w:pPr>
+      <w:r>
+        <w:rPr>
+          <w:b/>
+          <w:i/>
+          <w:sz w:val="24"/>
+          <w:szCs w:val="24"/>
+        </w:rPr>
+        <w:t xml:space="preserve">Run unit tests in an </w:t>
+      </w:r>
+      <w:proofErr w:type="spellStart"/>
+      <w:r>
+        <w:rPr>
+          <w:b/>
+          <w:i/>
+          <w:sz w:val="24"/>
+          <w:szCs w:val="24"/>
+        </w:rPr>
+        <w:t>eval</w:t>
+      </w:r>
+      <w:proofErr w:type="spellEnd"/>
+      <w:r>
+        <w:rPr>
+          <w:b/>
+          <w:i/>
+          <w:sz w:val="24"/>
+          <w:szCs w:val="24"/>
+        </w:rPr>
+        <w:t xml:space="preserve"> board </w:t>
+      </w:r>
+    </w:p>
+    <w:p>
+      <w:pPr>
+        <w:pStyle w:val="ListParagraph"/>
+        <w:numPr>
+          <w:ilvl w:val="0"/>
+          <w:numId w:val="4"/>
+        </w:numPr>
+        <w:rPr>
+          <w:b/>
+          <w:i/>
+          <w:sz w:val="24"/>
+          <w:szCs w:val="24"/>
+        </w:rPr>
+      </w:pPr>
+      <w:r>
+        <w:rPr>
+          <w:b/>
+          <w:i/>
+          <w:sz w:val="24"/>
+          <w:szCs w:val="24"/>
+        </w:rPr>
+        <w:t>Run unit tests on the actual hardware</w:t>
+      </w:r>
+    </w:p>
+    <w:p>
+      <w:pPr>
+        <w:rPr>
+          <w:sz w:val="24"/>
+          <w:szCs w:val="24"/>
+        </w:rPr>
+      </w:pPr>
+      <w:r>
+        <w:rPr>
+          <w:sz w:val="24"/>
+          <w:szCs w:val="24"/>
+        </w:rPr>
+        <w:t xml:space="preserve">Some terminology: </w:t>
+      </w:r>
+    </w:p>
+    <w:p>
+      <w:pPr>
+        <w:rPr>
+          <w:sz w:val="24"/>
+          <w:szCs w:val="24"/>
+        </w:rPr>
+      </w:pPr>
+      <w:r>
+        <w:rPr>
+          <w:b/>
+          <w:sz w:val="24"/>
+          <w:szCs w:val="24"/>
+        </w:rPr>
+        <w:t>Code under test:</w:t>
+      </w:r>
+      <w:r>
+        <w:rPr>
+          <w:i/>
+          <w:sz w:val="24"/>
+          <w:szCs w:val="24"/>
+        </w:rPr>
+        <w:t xml:space="preserve"> </w:t>
+      </w:r>
+      <w:r>
+        <w:rPr>
+          <w:sz w:val="24"/>
+          <w:szCs w:val="24"/>
+        </w:rPr>
+        <w:t xml:space="preserve">the code under test </w:t>
+      </w:r>
+    </w:p>
+    <w:p>
+      <w:pPr>
+        <w:rPr>
+          <w:sz w:val="24"/>
+          <w:szCs w:val="24"/>
+        </w:rPr>
+      </w:pPr>
+      <w:r>
+        <w:rPr>
+          <w:b/>
+          <w:sz w:val="24"/>
+          <w:szCs w:val="24"/>
+        </w:rPr>
+        <w:t>Production Code:</w:t>
+      </w:r>
+      <w:r>
+        <w:rPr>
+          <w:sz w:val="24"/>
+          <w:szCs w:val="24"/>
+        </w:rPr>
+        <w:t xml:space="preserve"> part of the released code</w:t>
+      </w:r>
+    </w:p>
+    <w:p>
+      <w:pPr>
+        <w:rPr>
+          <w:sz w:val="24"/>
+          <w:szCs w:val="24"/>
+        </w:rPr>
+      </w:pPr>
+      <w:r>
+        <w:rPr>
+          <w:b/>
+          <w:sz w:val="24"/>
+          <w:szCs w:val="24"/>
+        </w:rPr>
+        <w:t>Test Code:</w:t>
+      </w:r>
+      <w:r>
+        <w:rPr>
+          <w:sz w:val="24"/>
+          <w:szCs w:val="24"/>
+        </w:rPr>
+        <w:t xml:space="preserve"> Code that is used for testing the production code </w:t>
+      </w:r>
+    </w:p>
+    <w:p>
+      <w:pPr>
+        <w:rPr>
+          <w:sz w:val="24"/>
+          <w:szCs w:val="24"/>
+        </w:rPr>
+      </w:pPr>
+      <w:r>
+        <w:rPr>
+          <w:b/>
+          <w:sz w:val="24"/>
+          <w:szCs w:val="24"/>
+        </w:rPr>
+        <w:t>Test Case:</w:t>
+      </w:r>
+      <w:r>
+        <w:rPr>
+          <w:sz w:val="24"/>
+          <w:szCs w:val="24"/>
+        </w:rPr>
+        <w:t xml:space="preserve"> A test Code that describes the behavior of code under test </w:t>
+      </w:r>
+    </w:p>
+    <w:p>
+      <w:pPr>
+        <w:rPr>
+          <w:sz w:val="24"/>
+          <w:szCs w:val="24"/>
+        </w:rPr>
+      </w:pPr>
+      <w:r>
+        <w:rPr>
+          <w:b/>
+          <w:sz w:val="24"/>
+          <w:szCs w:val="24"/>
+        </w:rPr>
+        <w:t>Test Fixture</w:t>
+      </w:r>
+      <w:r>
+        <w:rPr>
+          <w:b/>
+          <w:sz w:val="24"/>
+          <w:szCs w:val="24"/>
+        </w:rPr>
+        <w:t>:</w:t>
+      </w:r>
+      <w:r>
+        <w:rPr>
+          <w:sz w:val="24"/>
+          <w:szCs w:val="24"/>
+        </w:rPr>
+        <w:t xml:space="preserve"> Code that provides proper environment for a series of test cases to exercise the code under test </w:t>
+      </w:r>
+    </w:p>
+    <w:p>
+      <w:pPr>
+        <w:rPr>
+          <w:sz w:val="24"/>
+          <w:szCs w:val="24"/>
+        </w:rPr>
+      </w:pPr>
+      <w:r>
+        <w:rPr>
+          <w:sz w:val="24"/>
+          <w:szCs w:val="24"/>
+        </w:rPr>
+        <w:t xml:space="preserve">                        </w:t>
+      </w:r>
+      <w:r>
+        <w:rPr>
+          <w:color w:val="000000"/>
+          <w:sz w:val="24"/>
+          <w:szCs w:val="24"/>
+        </w:rPr>
+        <w:t>TEST_</w:t>
+      </w:r>
+      <w:proofErr w:type="gramStart"/>
+      <w:r>
+        <w:rPr>
+          <w:color w:val="000000"/>
+          <w:sz w:val="24"/>
+          <w:szCs w:val="24"/>
+        </w:rPr>
+        <w:t>SETUP(</w:t>
+      </w:r>
+      <w:proofErr w:type="gramEnd"/>
+      <w:r>
+        <w:rPr>
+          <w:color w:val="000000"/>
+          <w:sz w:val="24"/>
+          <w:szCs w:val="24"/>
+        </w:rPr>
+        <w:t xml:space="preserve"> ) and TEST_TEAR_DOWN( ) keep duplication </w:t>
+      </w:r>
       <w:bookmarkStart w:id="0" w:name="_GoBack"/>
       <w:bookmarkEnd w:id="0"/>
+      <w:r>
+        <w:rPr>
+          <w:color w:val="000000"/>
+          <w:sz w:val="24"/>
+          <w:szCs w:val="24"/>
+        </w:rPr>
+        <w:t xml:space="preserve">out of the </w:t>
+      </w:r>
+      <w:proofErr w:type="spellStart"/>
+      <w:r>
+        <w:rPr>
+          <w:color w:val="000000"/>
+          <w:sz w:val="24"/>
+          <w:szCs w:val="24"/>
+        </w:rPr>
+        <w:t>sprintf</w:t>
+      </w:r>
+      <w:proofErr w:type="spellEnd"/>
+      <w:r>
+        <w:rPr>
+          <w:color w:val="000000"/>
+          <w:sz w:val="24"/>
+          <w:szCs w:val="24"/>
+        </w:rPr>
+        <w:t xml:space="preserve">( ) tests in Unity </w:t>
+      </w:r>
+    </w:p>
+    <w:p>
+      <w:pPr>
+        <w:rPr>
+          <w:sz w:val="24"/>
+          <w:szCs w:val="24"/>
+        </w:rPr>
+      </w:pPr>
+    </w:p>
+    <w:p>
+      <w:pPr>
+        <w:rPr>
+          <w:sz w:val="24"/>
+          <w:szCs w:val="24"/>
+        </w:rPr>
+      </w:pPr>
+      <w:r>
+        <w:rPr>
+          <w:sz w:val="24"/>
+          <w:szCs w:val="24"/>
+        </w:rPr>
+        <w:t xml:space="preserve">Unity Test framework terminology: </w:t>
+      </w:r>
+    </w:p>
+    <w:p>
+      <w:pPr>
+        <w:rPr>
+          <w:b/>
+          <w:sz w:val="24"/>
+          <w:szCs w:val="24"/>
+        </w:rPr>
+      </w:pPr>
+      <w:proofErr w:type="gramStart"/>
+      <w:r>
+        <w:rPr>
+          <w:b/>
+          <w:sz w:val="24"/>
+          <w:szCs w:val="24"/>
+        </w:rPr>
+        <w:t>TEST(</w:t>
+      </w:r>
+      <w:proofErr w:type="gramEnd"/>
+      <w:r>
+        <w:rPr>
+          <w:b/>
+          <w:sz w:val="24"/>
+          <w:szCs w:val="24"/>
+        </w:rPr>
+        <w:t>) macro</w:t>
+      </w:r>
+    </w:p>
+    <w:p>
+      <w:pPr>
+        <w:rPr>
+          <w:sz w:val="24"/>
+          <w:szCs w:val="24"/>
+        </w:rPr>
+      </w:pPr>
+      <w:proofErr w:type="gramStart"/>
+      <w:r>
+        <w:rPr>
+          <w:sz w:val="24"/>
+          <w:szCs w:val="24"/>
+        </w:rPr>
+        <w:t>TEST(</w:t>
+      </w:r>
+      <w:proofErr w:type="gramEnd"/>
+      <w:r>
+        <w:rPr>
+          <w:sz w:val="24"/>
+          <w:szCs w:val="24"/>
+        </w:rPr>
+        <w:t xml:space="preserve"> test group name, name of the test in this group)</w:t>
+      </w:r>
+    </w:p>
+    <w:p>
+      <w:pPr>
+        <w:rPr>
+          <w:sz w:val="24"/>
+          <w:szCs w:val="24"/>
+        </w:rPr>
+      </w:pPr>
+    </w:p>
+    <w:p>
+      <w:pPr>
+        <w:rPr>
+          <w:sz w:val="24"/>
+          <w:szCs w:val="24"/>
+        </w:rPr>
+      </w:pPr>
+    </w:p>
+    <w:p>
+      <w:pPr>
+        <w:rPr>
+          <w:sz w:val="24"/>
+          <w:szCs w:val="24"/>
+        </w:rPr>
+      </w:pPr>
+    </w:p>
+    <w:p>
+      <w:pPr>
+        <w:rPr>
+          <w:sz w:val="24"/>
+          <w:szCs w:val="24"/>
+        </w:rPr>
+      </w:pPr>
+    </w:p>
+    <w:p>
+      <w:pPr>
+        <w:pStyle w:val="ListParagraph"/>
+        <w:rPr>
+          <w:sz w:val="24"/>
+          <w:szCs w:val="24"/>
+        </w:rPr>
+      </w:pPr>
+    </w:p>
+    <w:p>
+      <w:pPr>
+        <w:pStyle w:val="ListParagraph"/>
+        <w:rPr>
+          <w:sz w:val="24"/>
+          <w:szCs w:val="24"/>
+        </w:rPr>
+      </w:pPr>
     </w:p>
     <w:sectPr>
       <w:pgSz w:w="12240" w:h="15840"/>
@@ -1628,6 +2145,95 @@
     </w:lvl>
   </w:abstractNum>
   <w:abstractNum w:abstractNumId="2">
+    <w:nsid w:val="4DF27F85"/>
+    <w:multiLevelType w:val="hybridMultilevel"/>
+    <w:tmpl w:val="7D440FFA"/>
+    <w:lvl w:ilvl="0" w:tplc="0409000F">
+      <w:start w:val="1"/>
+      <w:numFmt w:val="decimal"/>
+      <w:lvlText w:val="%1."/>
+      <w:lvlJc w:val="left"/>
+      <w:pPr>
+        <w:ind w:left="720" w:hanging="360"/>
+      </w:pPr>
+      <w:rPr>
+        <w:rFonts w:hint="default"/>
+      </w:rPr>
+    </w:lvl>
+    <w:lvl w:ilvl="1" w:tplc="04090019" w:tentative="1">
+      <w:start w:val="1"/>
+      <w:numFmt w:val="lowerLetter"/>
+      <w:lvlText w:val="%2."/>
+      <w:lvlJc w:val="left"/>
+      <w:pPr>
+        <w:ind w:left="1440" w:hanging="360"/>
+      </w:pPr>
+    </w:lvl>
+    <w:lvl w:ilvl="2" w:tplc="0409001B" w:tentative="1">
+      <w:start w:val="1"/>
+      <w:numFmt w:val="lowerRoman"/>
+      <w:lvlText w:val="%3."/>
+      <w:lvlJc w:val="right"/>
+      <w:pPr>
+        <w:ind w:left="2160" w:hanging="180"/>
+      </w:pPr>
+    </w:lvl>
+    <w:lvl w:ilvl="3" w:tplc="0409000F" w:tentative="1">
+      <w:start w:val="1"/>
+      <w:numFmt w:val="decimal"/>
+      <w:lvlText w:val="%4."/>
+      <w:lvlJc w:val="left"/>
+      <w:pPr>
+        <w:ind w:left="2880" w:hanging="360"/>
+      </w:pPr>
+    </w:lvl>
+    <w:lvl w:ilvl="4" w:tplc="04090019" w:tentative="1">
+      <w:start w:val="1"/>
+      <w:numFmt w:val="lowerLetter"/>
+      <w:lvlText w:val="%5."/>
+      <w:lvlJc w:val="left"/>
+      <w:pPr>
+        <w:ind w:left="3600" w:hanging="360"/>
+      </w:pPr>
+    </w:lvl>
+    <w:lvl w:ilvl="5" w:tplc="0409001B" w:tentative="1">
+      <w:start w:val="1"/>
+      <w:numFmt w:val="lowerRoman"/>
+      <w:lvlText w:val="%6."/>
+      <w:lvlJc w:val="right"/>
+      <w:pPr>
+        <w:ind w:left="4320" w:hanging="180"/>
+      </w:pPr>
+    </w:lvl>
+    <w:lvl w:ilvl="6" w:tplc="0409000F" w:tentative="1">
+      <w:start w:val="1"/>
+      <w:numFmt w:val="decimal"/>
+      <w:lvlText w:val="%7."/>
+      <w:lvlJc w:val="left"/>
+      <w:pPr>
+        <w:ind w:left="5040" w:hanging="360"/>
+      </w:pPr>
+    </w:lvl>
+    <w:lvl w:ilvl="7" w:tplc="04090019" w:tentative="1">
+      <w:start w:val="1"/>
+      <w:numFmt w:val="lowerLetter"/>
+      <w:lvlText w:val="%8."/>
+      <w:lvlJc w:val="left"/>
+      <w:pPr>
+        <w:ind w:left="5760" w:hanging="360"/>
+      </w:pPr>
+    </w:lvl>
+    <w:lvl w:ilvl="8" w:tplc="0409001B" w:tentative="1">
+      <w:start w:val="1"/>
+      <w:numFmt w:val="lowerRoman"/>
+      <w:lvlText w:val="%9."/>
+      <w:lvlJc w:val="right"/>
+      <w:pPr>
+        <w:ind w:left="6480" w:hanging="180"/>
+      </w:pPr>
+    </w:lvl>
+  </w:abstractNum>
+  <w:abstractNum w:abstractNumId="3">
     <w:nsid w:val="68D91CFF"/>
     <w:multiLevelType w:val="hybridMultilevel"/>
     <w:tmpl w:val="100C0570"/>
@@ -1741,13 +2347,16 @@
     </w:lvl>
   </w:abstractNum>
   <w:num w:numId="1">
-    <w:abstractNumId w:val="2"/>
+    <w:abstractNumId w:val="3"/>
   </w:num>
   <w:num w:numId="2">
     <w:abstractNumId w:val="0"/>
   </w:num>
   <w:num w:numId="3">
     <w:abstractNumId w:val="1"/>
+  </w:num>
+  <w:num w:numId="4">
+    <w:abstractNumId w:val="2"/>
   </w:num>
 </w:numbering>
 </file>
@@ -2258,6 +2867,21 @@
       <w:u w:val="single"/>
     </w:rPr>
   </w:style>
+  <w:style w:type="character" w:customStyle="1" w:styleId="fontstyle21">
+    <w:name w:val="fontstyle21"/>
+    <w:basedOn w:val="DefaultParagraphFont"/>
+    <w:rsid w:val="001C6441"/>
+    <w:rPr>
+      <w:rFonts w:ascii="URWGothicL-Book" w:hAnsi="URWGothicL-Book" w:hint="default"/>
+      <w:b w:val="0"/>
+      <w:bCs w:val="0"/>
+      <w:i w:val="0"/>
+      <w:iCs w:val="0"/>
+      <w:color w:val="000000"/>
+      <w:sz w:val="18"/>
+      <w:szCs w:val="18"/>
+    </w:rPr>
+  </w:style>
 </w:styles>
 </file>
 

</xml_diff>